<commit_message>
Update feasibility model doc
</commit_message>
<xml_diff>
--- a/feasibilityModelDocs/feasibilityModel.docx
+++ b/feasibilityModelDocs/feasibilityModel.docx
@@ -1,6 +1,6 @@
 
 <file path=word/document.xml><?xml version="1.0" encoding="utf-8"?>
-<w:document xmlns:wpc="http://schemas.microsoft.com/office/word/2010/wordprocessingCanvas" xmlns:cx="http://schemas.microsoft.com/office/drawing/2014/chartex" xmlns:cx1="http://schemas.microsoft.com/office/drawing/2015/9/8/chartex" xmlns:cx2="http://schemas.microsoft.com/office/drawing/2015/10/21/chartex" xmlns:cx3="http://schemas.microsoft.com/office/drawing/2016/5/9/chartex" xmlns:cx4="http://schemas.microsoft.com/office/drawing/2016/5/10/chartex" xmlns:cx5="http://schemas.microsoft.com/office/drawing/2016/5/11/chartex" xmlns:mc="http://schemas.openxmlformats.org/markup-compatibility/2006" xmlns:o="urn:schemas-microsoft-com:office:office" xmlns:r="http://schemas.openxmlformats.org/officeDocument/2006/relationships" xmlns:m="http://schemas.openxmlformats.org/officeDocument/2006/math" xmlns:v="urn:schemas-microsoft-com:vml" xmlns:wp14="http://schemas.microsoft.com/office/word/2010/wordprocessingDrawing" xmlns:wp="http://schemas.openxmlformats.org/drawingml/2006/wordprocessingDrawing" xmlns:w10="urn:schemas-microsoft-com:office:word" xmlns:w="http://schemas.openxmlformats.org/wordprocessingml/2006/main" xmlns:w14="http://schemas.microsoft.com/office/word/2010/wordml" xmlns:w15="http://schemas.microsoft.com/office/word/2012/wordml" xmlns:w16se="http://schemas.microsoft.com/office/word/2015/wordml/symex" xmlns:wpg="http://schemas.microsoft.com/office/word/2010/wordprocessingGroup" xmlns:wpi="http://schemas.microsoft.com/office/word/2010/wordprocessingInk" xmlns:wne="http://schemas.microsoft.com/office/word/2006/wordml" xmlns:wps="http://schemas.microsoft.com/office/word/2010/wordprocessingShape" mc:Ignorable="w14 w15 w16se wp14">
+<w:document xmlns:wpc="http://schemas.microsoft.com/office/word/2010/wordprocessingCanvas" xmlns:cx="http://schemas.microsoft.com/office/drawing/2014/chartex" xmlns:cx1="http://schemas.microsoft.com/office/drawing/2015/9/8/chartex" xmlns:cx2="http://schemas.microsoft.com/office/drawing/2015/10/21/chartex" xmlns:cx3="http://schemas.microsoft.com/office/drawing/2016/5/9/chartex" xmlns:cx4="http://schemas.microsoft.com/office/drawing/2016/5/10/chartex" xmlns:cx5="http://schemas.microsoft.com/office/drawing/2016/5/11/chartex" xmlns:cx6="http://schemas.microsoft.com/office/drawing/2016/5/12/chartex" xmlns:cx7="http://schemas.microsoft.com/office/drawing/2016/5/13/chartex" xmlns:cx8="http://schemas.microsoft.com/office/drawing/2016/5/14/chartex" xmlns:mc="http://schemas.openxmlformats.org/markup-compatibility/2006" xmlns:aink="http://schemas.microsoft.com/office/drawing/2016/ink" xmlns:am3d="http://schemas.microsoft.com/office/drawing/2017/model3d" xmlns:o="urn:schemas-microsoft-com:office:office" xmlns:r="http://schemas.openxmlformats.org/officeDocument/2006/relationships" xmlns:m="http://schemas.openxmlformats.org/officeDocument/2006/math" xmlns:v="urn:schemas-microsoft-com:vml" xmlns:wp14="http://schemas.microsoft.com/office/word/2010/wordprocessingDrawing" xmlns:wp="http://schemas.openxmlformats.org/drawingml/2006/wordprocessingDrawing" xmlns:w10="urn:schemas-microsoft-com:office:word" xmlns:w="http://schemas.openxmlformats.org/wordprocessingml/2006/main" xmlns:w14="http://schemas.microsoft.com/office/word/2010/wordml" xmlns:w15="http://schemas.microsoft.com/office/word/2012/wordml" xmlns:w16cid="http://schemas.microsoft.com/office/word/2016/wordml/cid" xmlns:w16se="http://schemas.microsoft.com/office/word/2015/wordml/symex" xmlns:wpg="http://schemas.microsoft.com/office/word/2010/wordprocessingGroup" xmlns:wpi="http://schemas.microsoft.com/office/word/2010/wordprocessingInk" xmlns:wne="http://schemas.microsoft.com/office/word/2006/wordml" xmlns:wps="http://schemas.microsoft.com/office/word/2010/wordprocessingShape" mc:Ignorable="w14 w15 w16se w16cid wp14">
   <w:body>
     <w:p>
       <w:pPr>
@@ -372,14 +372,27 @@
       <w:r>
         <w:t xml:space="preserve">Figure </w:t>
       </w:r>
-      <w:fldSimple w:instr=" SEQ Figure \* ARABIC ">
-        <w:r>
-          <w:rPr>
-            <w:noProof/>
-          </w:rPr>
-          <w:t>1</w:t>
-        </w:r>
-      </w:fldSimple>
+      <w:r>
+        <w:fldChar w:fldCharType="begin"/>
+      </w:r>
+      <w:r>
+        <w:instrText xml:space="preserve"> SEQ Figure \* ARABIC </w:instrText>
+      </w:r>
+      <w:r>
+        <w:fldChar w:fldCharType="separate"/>
+      </w:r>
+      <w:r>
+        <w:rPr>
+          <w:noProof/>
+        </w:rPr>
+        <w:t>1</w:t>
+      </w:r>
+      <w:r>
+        <w:rPr>
+          <w:noProof/>
+        </w:rPr>
+        <w:fldChar w:fldCharType="end"/>
+      </w:r>
       <w:bookmarkEnd w:id="0"/>
       <w:r>
         <w:rPr>
@@ -410,8 +423,6 @@
       <w:pPr>
         <w:pStyle w:val="Heading2"/>
       </w:pPr>
-      <w:bookmarkStart w:id="2" w:name="_GoBack"/>
-      <w:bookmarkEnd w:id="2"/>
     </w:p>
     <w:p>
       <w:pPr>
@@ -438,7 +449,7 @@
             <v:path o:extrusionok="f" gradientshapeok="t" o:connecttype="rect"/>
             <o:lock v:ext="edit" aspectratio="t"/>
           </v:shapetype>
-          <v:shape id="_x0000_i1029" type="#_x0000_t75" style="width:468pt;height:155.25pt">
+          <v:shape id="_x0000_i1025" type="#_x0000_t75" style="width:468pt;height:155.25pt">
             <v:imagedata r:id="rId9" o:title="High-Level-Block (3) (1)"/>
           </v:shape>
         </w:pict>
@@ -657,7 +668,39 @@
         <w:rPr>
           <w:bCs/>
         </w:rPr>
-        <w:t>The project must intake a number of (preferably five) pairs of single-digit numeric inputs through a keypad.</w:t>
+        <w:t xml:space="preserve">The project must intake </w:t>
+      </w:r>
+      <w:proofErr w:type="gramStart"/>
+      <w:r>
+        <w:rPr>
+          <w:bCs/>
+        </w:rPr>
+        <w:t xml:space="preserve">a number </w:t>
+      </w:r>
+      <w:r>
+        <w:rPr>
+          <w:bCs/>
+        </w:rPr>
+        <w:t>of</w:t>
+      </w:r>
+      <w:proofErr w:type="gramEnd"/>
+      <w:r>
+        <w:rPr>
+          <w:bCs/>
+        </w:rPr>
+        <w:t xml:space="preserve"> </w:t>
+      </w:r>
+      <w:r>
+        <w:rPr>
+          <w:bCs/>
+        </w:rPr>
+        <w:t>pairs of single-digit numeric inputs through a keypad.</w:t>
+      </w:r>
+      <w:r>
+        <w:rPr>
+          <w:bCs/>
+        </w:rPr>
+        <w:t xml:space="preserve"> The number of pairs that is taken in must be equal to five.</w:t>
       </w:r>
     </w:p>
     <w:p>
@@ -675,7 +718,19 @@
         <w:rPr>
           <w:bCs/>
         </w:rPr>
-        <w:t>The project must move two stepper motors, representative of an X and Y axis of a plotter to coordinates.</w:t>
+        <w:t>The project must move two stepper motors, representative of an X and Y axis of a plotter to coordinates</w:t>
+      </w:r>
+      <w:r>
+        <w:rPr>
+          <w:bCs/>
+        </w:rPr>
+        <w:t xml:space="preserve"> in sequence</w:t>
+      </w:r>
+      <w:r>
+        <w:rPr>
+          <w:bCs/>
+        </w:rPr>
+        <w:t>.</w:t>
       </w:r>
     </w:p>
     <w:p>
@@ -693,7 +748,13 @@
         <w:rPr>
           <w:bCs/>
         </w:rPr>
-        <w:t xml:space="preserve">The project must use mechanical </w:t>
+        <w:t xml:space="preserve">The project must use </w:t>
+      </w:r>
+      <w:r>
+        <w:rPr>
+          <w:bCs/>
+        </w:rPr>
+        <w:t xml:space="preserve">sensors (mechanical </w:t>
       </w:r>
       <w:proofErr w:type="spellStart"/>
       <w:r>
@@ -707,7 +768,25 @@
         <w:rPr>
           <w:bCs/>
         </w:rPr>
-        <w:t xml:space="preserve"> to halt the movement of the plotter head and light up </w:t>
+        <w:t>)</w:t>
+      </w:r>
+      <w:r>
+        <w:rPr>
+          <w:bCs/>
+        </w:rPr>
+        <w:t xml:space="preserve"> to halt the movement of the </w:t>
+      </w:r>
+      <w:r>
+        <w:rPr>
+          <w:bCs/>
+        </w:rPr>
+        <w:t xml:space="preserve">stepper motors (and by extension the plotter head) </w:t>
+      </w:r>
+      <w:r>
+        <w:rPr>
+          <w:bCs/>
+        </w:rPr>
+        <w:t xml:space="preserve">and light up </w:t>
       </w:r>
       <w:proofErr w:type="spellStart"/>
       <w:r>
@@ -721,7 +800,25 @@
         <w:rPr>
           <w:bCs/>
         </w:rPr>
-        <w:t xml:space="preserve"> when the maximum limits of the plotter have been reached.</w:t>
+        <w:t xml:space="preserve"> when the maximum limits of the plotter </w:t>
+      </w:r>
+      <w:r>
+        <w:rPr>
+          <w:bCs/>
+        </w:rPr>
+        <w:t>in the x or y axis have</w:t>
+      </w:r>
+      <w:r>
+        <w:rPr>
+          <w:bCs/>
+        </w:rPr>
+        <w:t xml:space="preserve"> been reached.</w:t>
+      </w:r>
+      <w:r>
+        <w:rPr>
+          <w:bCs/>
+        </w:rPr>
+        <w:t xml:space="preserve"> The number of sensors must be equal to four, as there must be one for each axis limit.</w:t>
       </w:r>
     </w:p>
     <w:p>
@@ -857,7 +954,16 @@
         </w:numPr>
       </w:pPr>
       <w:r>
-        <w:t>Already connected to the MCU, will just write to registers.</w:t>
+        <w:t>LCD is a</w:t>
+      </w:r>
+      <w:r>
+        <w:t>lready connected to the MCU, will just write to</w:t>
+      </w:r>
+      <w:r>
+        <w:t xml:space="preserve"> it through the connected pins</w:t>
+      </w:r>
+      <w:r>
+        <w:t>.</w:t>
       </w:r>
     </w:p>
     <w:p>
@@ -989,6 +1095,7 @@
         <w:pStyle w:val="Heading2"/>
       </w:pPr>
       <w:r>
+        <w:lastRenderedPageBreak/>
         <w:t xml:space="preserve">Project </w:t>
       </w:r>
       <w:r>
@@ -1049,7 +1156,6 @@
         </w:numPr>
       </w:pPr>
       <w:r>
-        <w:lastRenderedPageBreak/>
         <w:t>Typical GPIO functions can be used to turn on the output and input of GPIO pins for various actuators and sensors. A short list has been compiled below.</w:t>
       </w:r>
     </w:p>
@@ -1099,6 +1205,21 @@
       <w:proofErr w:type="spellEnd"/>
       <w:r>
         <w:t xml:space="preserve"> to halt stepper movement</w:t>
+      </w:r>
+    </w:p>
+    <w:p>
+      <w:pPr>
+        <w:pStyle w:val="ListParagraph"/>
+        <w:numPr>
+          <w:ilvl w:val="1"/>
+          <w:numId w:val="6"/>
+        </w:numPr>
+      </w:pPr>
+      <w:r>
+        <w:t xml:space="preserve">Timers may be used to </w:t>
+      </w:r>
+      <w:r>
+        <w:t>add an appropriate delay between the change of input to the stepper motor to ensure smooth rotation.</w:t>
       </w:r>
     </w:p>
     <w:p>
@@ -1190,6 +1311,7 @@
         <w:gridCol w:w="866"/>
         <w:gridCol w:w="1205"/>
         <w:gridCol w:w="992"/>
+        <w:gridCol w:w="1066"/>
       </w:tblGrid>
       <w:tr>
         <w:tc>
@@ -1329,6 +1451,26 @@
                 <w:sz w:val="16"/>
               </w:rPr>
               <w:t>Interrupts</w:t>
+            </w:r>
+          </w:p>
+        </w:tc>
+        <w:tc>
+          <w:tcPr>
+            <w:tcW w:w="992" w:type="dxa"/>
+          </w:tcPr>
+          <w:p>
+            <w:pPr>
+              <w:pStyle w:val="ListParagraph"/>
+              <w:ind w:left="0"/>
+              <w:rPr>
+                <w:sz w:val="16"/>
+              </w:rPr>
+            </w:pPr>
+            <w:r>
+              <w:rPr>
+                <w:sz w:val="16"/>
+              </w:rPr>
+              <w:t>Timers/Clock</w:t>
             </w:r>
           </w:p>
         </w:tc>
@@ -1480,6 +1622,26 @@
             </w:r>
           </w:p>
         </w:tc>
+        <w:tc>
+          <w:tcPr>
+            <w:tcW w:w="992" w:type="dxa"/>
+          </w:tcPr>
+          <w:p>
+            <w:pPr>
+              <w:pStyle w:val="ListParagraph"/>
+              <w:ind w:left="0"/>
+              <w:rPr>
+                <w:sz w:val="16"/>
+              </w:rPr>
+            </w:pPr>
+            <w:r>
+              <w:rPr>
+                <w:sz w:val="16"/>
+              </w:rPr>
+              <w:t>Use Timers/Clock to properly control stepper motors.</w:t>
+            </w:r>
+          </w:p>
+        </w:tc>
       </w:tr>
     </w:tbl>
     <w:p/>
@@ -1642,8 +1804,9 @@
         <w:pStyle w:val="Figure"/>
       </w:pPr>
       <w:r>
+        <w:lastRenderedPageBreak/>
         <w:pict w14:anchorId="1ABC5D3C">
-          <v:shape id="_x0000_i1025" type="#_x0000_t75" style="width:284.25pt;height:261pt">
+          <v:shape id="_x0000_i1026" type="#_x0000_t75" style="width:439.5pt;height:403.5pt">
             <v:imagedata r:id="rId10" o:title="ece298 hardwareFeasibility"/>
           </v:shape>
         </w:pict>
@@ -1653,19 +1816,32 @@
       <w:pPr>
         <w:pStyle w:val="FigureCaption"/>
       </w:pPr>
-      <w:bookmarkStart w:id="3" w:name="_Ref7528577"/>
+      <w:bookmarkStart w:id="2" w:name="_Ref7528577"/>
       <w:r>
         <w:t xml:space="preserve">Figure </w:t>
       </w:r>
-      <w:fldSimple w:instr=" SEQ Figure \* ARABIC ">
-        <w:r>
-          <w:rPr>
-            <w:noProof/>
-          </w:rPr>
-          <w:t>2</w:t>
-        </w:r>
-      </w:fldSimple>
-      <w:bookmarkEnd w:id="3"/>
+      <w:r>
+        <w:fldChar w:fldCharType="begin"/>
+      </w:r>
+      <w:r>
+        <w:instrText xml:space="preserve"> SEQ Figure \* ARABIC </w:instrText>
+      </w:r>
+      <w:r>
+        <w:fldChar w:fldCharType="separate"/>
+      </w:r>
+      <w:r>
+        <w:rPr>
+          <w:noProof/>
+        </w:rPr>
+        <w:t>2</w:t>
+      </w:r>
+      <w:r>
+        <w:rPr>
+          <w:noProof/>
+        </w:rPr>
+        <w:fldChar w:fldCharType="end"/>
+      </w:r>
+      <w:bookmarkEnd w:id="2"/>
       <w:r>
         <w:t xml:space="preserve">: </w:t>
       </w:r>
@@ -1677,45 +1853,46 @@
       <w:pPr>
         <w:pStyle w:val="Figure"/>
       </w:pPr>
+      <w:bookmarkStart w:id="3" w:name="_GoBack"/>
       <w:r>
         <w:lastRenderedPageBreak/>
         <w:pict w14:anchorId="57FDE904">
-          <v:shape id="_x0000_i1026" type="#_x0000_t75" style="width:354pt;height:570.75pt">
+          <v:shape id="_x0000_i1027" type="#_x0000_t75" style="width:354pt;height:570.75pt">
             <v:imagedata r:id="rId11" o:title="ece298softwareFeasibility"/>
           </v:shape>
         </w:pict>
       </w:r>
+      <w:bookmarkEnd w:id="3"/>
     </w:p>
     <w:p>
       <w:pPr>
+        <w:pStyle w:val="FigureCaption"/>
+      </w:pPr>
+      <w:bookmarkStart w:id="4" w:name="_Ref18941352"/>
+      <w:r>
+        <w:t xml:space="preserve">Figure </w:t>
+      </w:r>
+      <w:r>
+        <w:fldChar w:fldCharType="begin"/>
+      </w:r>
+      <w:r>
+        <w:instrText xml:space="preserve"> SEQ Figure \* ARABIC </w:instrText>
+      </w:r>
+      <w:r>
+        <w:fldChar w:fldCharType="separate"/>
+      </w:r>
+      <w:r>
         <w:rPr>
-          <w:lang w:eastAsia="en-CA"/>
+          <w:noProof/>
         </w:rPr>
-      </w:pPr>
-    </w:p>
-    <w:p>
-      <w:pPr>
+        <w:t>3</w:t>
+      </w:r>
+      <w:r>
         <w:rPr>
-          <w:lang w:eastAsia="en-CA"/>
+          <w:noProof/>
         </w:rPr>
-      </w:pPr>
-    </w:p>
-    <w:p>
-      <w:pPr>
-        <w:pStyle w:val="FigureCaption"/>
-      </w:pPr>
-      <w:bookmarkStart w:id="4" w:name="_Ref18941352"/>
-      <w:r>
-        <w:t xml:space="preserve">Figure </w:t>
-      </w:r>
-      <w:fldSimple w:instr=" SEQ Figure \* ARABIC ">
-        <w:r>
-          <w:rPr>
-            <w:noProof/>
-          </w:rPr>
-          <w:t>3</w:t>
-        </w:r>
-      </w:fldSimple>
+        <w:fldChar w:fldCharType="end"/>
+      </w:r>
       <w:bookmarkEnd w:id="4"/>
       <w:r>
         <w:t xml:space="preserve">: </w:t>
@@ -3215,7 +3392,7 @@
 </file>
 
 <file path=word/endnotes.xml><?xml version="1.0" encoding="utf-8"?>
-<w:endnotes xmlns:wpc="http://schemas.microsoft.com/office/word/2010/wordprocessingCanvas" xmlns:cx="http://schemas.microsoft.com/office/drawing/2014/chartex" xmlns:cx1="http://schemas.microsoft.com/office/drawing/2015/9/8/chartex" xmlns:cx2="http://schemas.microsoft.com/office/drawing/2015/10/21/chartex" xmlns:cx3="http://schemas.microsoft.com/office/drawing/2016/5/9/chartex" xmlns:cx4="http://schemas.microsoft.com/office/drawing/2016/5/10/chartex" xmlns:cx5="http://schemas.microsoft.com/office/drawing/2016/5/11/chartex" xmlns:mc="http://schemas.openxmlformats.org/markup-compatibility/2006" xmlns:o="urn:schemas-microsoft-com:office:office" xmlns:r="http://schemas.openxmlformats.org/officeDocument/2006/relationships" xmlns:m="http://schemas.openxmlformats.org/officeDocument/2006/math" xmlns:v="urn:schemas-microsoft-com:vml" xmlns:wp14="http://schemas.microsoft.com/office/word/2010/wordprocessingDrawing" xmlns:wp="http://schemas.openxmlformats.org/drawingml/2006/wordprocessingDrawing" xmlns:w10="urn:schemas-microsoft-com:office:word" xmlns:w="http://schemas.openxmlformats.org/wordprocessingml/2006/main" xmlns:w14="http://schemas.microsoft.com/office/word/2010/wordml" xmlns:w15="http://schemas.microsoft.com/office/word/2012/wordml" xmlns:w16se="http://schemas.microsoft.com/office/word/2015/wordml/symex" xmlns:wpg="http://schemas.microsoft.com/office/word/2010/wordprocessingGroup" xmlns:wpi="http://schemas.microsoft.com/office/word/2010/wordprocessingInk" xmlns:wne="http://schemas.microsoft.com/office/word/2006/wordml" xmlns:wps="http://schemas.microsoft.com/office/word/2010/wordprocessingShape" mc:Ignorable="w14 w15 w16se wp14">
+<w:endnotes xmlns:wpc="http://schemas.microsoft.com/office/word/2010/wordprocessingCanvas" xmlns:cx="http://schemas.microsoft.com/office/drawing/2014/chartex" xmlns:cx1="http://schemas.microsoft.com/office/drawing/2015/9/8/chartex" xmlns:cx2="http://schemas.microsoft.com/office/drawing/2015/10/21/chartex" xmlns:cx3="http://schemas.microsoft.com/office/drawing/2016/5/9/chartex" xmlns:cx4="http://schemas.microsoft.com/office/drawing/2016/5/10/chartex" xmlns:cx5="http://schemas.microsoft.com/office/drawing/2016/5/11/chartex" xmlns:cx6="http://schemas.microsoft.com/office/drawing/2016/5/12/chartex" xmlns:cx7="http://schemas.microsoft.com/office/drawing/2016/5/13/chartex" xmlns:cx8="http://schemas.microsoft.com/office/drawing/2016/5/14/chartex" xmlns:mc="http://schemas.openxmlformats.org/markup-compatibility/2006" xmlns:aink="http://schemas.microsoft.com/office/drawing/2016/ink" xmlns:am3d="http://schemas.microsoft.com/office/drawing/2017/model3d" xmlns:o="urn:schemas-microsoft-com:office:office" xmlns:r="http://schemas.openxmlformats.org/officeDocument/2006/relationships" xmlns:m="http://schemas.openxmlformats.org/officeDocument/2006/math" xmlns:v="urn:schemas-microsoft-com:vml" xmlns:wp14="http://schemas.microsoft.com/office/word/2010/wordprocessingDrawing" xmlns:wp="http://schemas.openxmlformats.org/drawingml/2006/wordprocessingDrawing" xmlns:w10="urn:schemas-microsoft-com:office:word" xmlns:w="http://schemas.openxmlformats.org/wordprocessingml/2006/main" xmlns:w14="http://schemas.microsoft.com/office/word/2010/wordml" xmlns:w15="http://schemas.microsoft.com/office/word/2012/wordml" xmlns:w16cid="http://schemas.microsoft.com/office/word/2016/wordml/cid" xmlns:w16se="http://schemas.microsoft.com/office/word/2015/wordml/symex" xmlns:wpg="http://schemas.microsoft.com/office/word/2010/wordprocessingGroup" xmlns:wpi="http://schemas.microsoft.com/office/word/2010/wordprocessingInk" xmlns:wne="http://schemas.microsoft.com/office/word/2006/wordml" xmlns:wps="http://schemas.microsoft.com/office/word/2010/wordprocessingShape" mc:Ignorable="w14 w15 w16se w16cid wp14">
   <w:endnote w:type="separator" w:id="-1">
     <w:p>
       <w:r>
@@ -3234,7 +3411,7 @@
 </file>
 
 <file path=word/footer1.xml><?xml version="1.0" encoding="utf-8"?>
-<w:ftr xmlns:wpc="http://schemas.microsoft.com/office/word/2010/wordprocessingCanvas" xmlns:cx="http://schemas.microsoft.com/office/drawing/2014/chartex" xmlns:cx1="http://schemas.microsoft.com/office/drawing/2015/9/8/chartex" xmlns:cx2="http://schemas.microsoft.com/office/drawing/2015/10/21/chartex" xmlns:cx3="http://schemas.microsoft.com/office/drawing/2016/5/9/chartex" xmlns:cx4="http://schemas.microsoft.com/office/drawing/2016/5/10/chartex" xmlns:cx5="http://schemas.microsoft.com/office/drawing/2016/5/11/chartex" xmlns:mc="http://schemas.openxmlformats.org/markup-compatibility/2006" xmlns:o="urn:schemas-microsoft-com:office:office" xmlns:r="http://schemas.openxmlformats.org/officeDocument/2006/relationships" xmlns:m="http://schemas.openxmlformats.org/officeDocument/2006/math" xmlns:v="urn:schemas-microsoft-com:vml" xmlns:wp14="http://schemas.microsoft.com/office/word/2010/wordprocessingDrawing" xmlns:wp="http://schemas.openxmlformats.org/drawingml/2006/wordprocessingDrawing" xmlns:w10="urn:schemas-microsoft-com:office:word" xmlns:w="http://schemas.openxmlformats.org/wordprocessingml/2006/main" xmlns:w14="http://schemas.microsoft.com/office/word/2010/wordml" xmlns:w15="http://schemas.microsoft.com/office/word/2012/wordml" xmlns:w16se="http://schemas.microsoft.com/office/word/2015/wordml/symex" xmlns:wpg="http://schemas.microsoft.com/office/word/2010/wordprocessingGroup" xmlns:wpi="http://schemas.microsoft.com/office/word/2010/wordprocessingInk" xmlns:wne="http://schemas.microsoft.com/office/word/2006/wordml" xmlns:wps="http://schemas.microsoft.com/office/word/2010/wordprocessingShape" mc:Ignorable="w14 w15 w16se wp14">
+<w:ftr xmlns:wpc="http://schemas.microsoft.com/office/word/2010/wordprocessingCanvas" xmlns:cx="http://schemas.microsoft.com/office/drawing/2014/chartex" xmlns:cx1="http://schemas.microsoft.com/office/drawing/2015/9/8/chartex" xmlns:cx2="http://schemas.microsoft.com/office/drawing/2015/10/21/chartex" xmlns:cx3="http://schemas.microsoft.com/office/drawing/2016/5/9/chartex" xmlns:cx4="http://schemas.microsoft.com/office/drawing/2016/5/10/chartex" xmlns:cx5="http://schemas.microsoft.com/office/drawing/2016/5/11/chartex" xmlns:cx6="http://schemas.microsoft.com/office/drawing/2016/5/12/chartex" xmlns:cx7="http://schemas.microsoft.com/office/drawing/2016/5/13/chartex" xmlns:cx8="http://schemas.microsoft.com/office/drawing/2016/5/14/chartex" xmlns:mc="http://schemas.openxmlformats.org/markup-compatibility/2006" xmlns:aink="http://schemas.microsoft.com/office/drawing/2016/ink" xmlns:am3d="http://schemas.microsoft.com/office/drawing/2017/model3d" xmlns:o="urn:schemas-microsoft-com:office:office" xmlns:r="http://schemas.openxmlformats.org/officeDocument/2006/relationships" xmlns:m="http://schemas.openxmlformats.org/officeDocument/2006/math" xmlns:v="urn:schemas-microsoft-com:vml" xmlns:wp14="http://schemas.microsoft.com/office/word/2010/wordprocessingDrawing" xmlns:wp="http://schemas.openxmlformats.org/drawingml/2006/wordprocessingDrawing" xmlns:w10="urn:schemas-microsoft-com:office:word" xmlns:w="http://schemas.openxmlformats.org/wordprocessingml/2006/main" xmlns:w14="http://schemas.microsoft.com/office/word/2010/wordml" xmlns:w15="http://schemas.microsoft.com/office/word/2012/wordml" xmlns:w16cid="http://schemas.microsoft.com/office/word/2016/wordml/cid" xmlns:w16se="http://schemas.microsoft.com/office/word/2015/wordml/symex" xmlns:wpg="http://schemas.microsoft.com/office/word/2010/wordprocessingGroup" xmlns:wpi="http://schemas.microsoft.com/office/word/2010/wordprocessingInk" xmlns:wne="http://schemas.microsoft.com/office/word/2006/wordml" xmlns:wps="http://schemas.microsoft.com/office/word/2010/wordprocessingShape" mc:Ignorable="w14 w15 w16se w16cid wp14">
   <w:p>
     <w:pPr>
       <w:pStyle w:val="Footer"/>
@@ -3263,20 +3440,33 @@
     <w:r>
       <w:t xml:space="preserve"> of </w:t>
     </w:r>
-    <w:fldSimple w:instr=" NUMPAGES   \* MERGEFORMAT ">
-      <w:r>
-        <w:rPr>
-          <w:noProof/>
-        </w:rPr>
-        <w:t>5</w:t>
-      </w:r>
-    </w:fldSimple>
+    <w:r>
+      <w:fldChar w:fldCharType="begin"/>
+    </w:r>
+    <w:r>
+      <w:instrText xml:space="preserve"> NUMPAGES   \* MERGEFORMAT </w:instrText>
+    </w:r>
+    <w:r>
+      <w:fldChar w:fldCharType="separate"/>
+    </w:r>
+    <w:r>
+      <w:rPr>
+        <w:noProof/>
+      </w:rPr>
+      <w:t>5</w:t>
+    </w:r>
+    <w:r>
+      <w:rPr>
+        <w:noProof/>
+      </w:rPr>
+      <w:fldChar w:fldCharType="end"/>
+    </w:r>
   </w:p>
 </w:ftr>
 </file>
 
 <file path=word/footnotes.xml><?xml version="1.0" encoding="utf-8"?>
-<w:footnotes xmlns:wpc="http://schemas.microsoft.com/office/word/2010/wordprocessingCanvas" xmlns:cx="http://schemas.microsoft.com/office/drawing/2014/chartex" xmlns:cx1="http://schemas.microsoft.com/office/drawing/2015/9/8/chartex" xmlns:cx2="http://schemas.microsoft.com/office/drawing/2015/10/21/chartex" xmlns:cx3="http://schemas.microsoft.com/office/drawing/2016/5/9/chartex" xmlns:cx4="http://schemas.microsoft.com/office/drawing/2016/5/10/chartex" xmlns:cx5="http://schemas.microsoft.com/office/drawing/2016/5/11/chartex" xmlns:mc="http://schemas.openxmlformats.org/markup-compatibility/2006" xmlns:o="urn:schemas-microsoft-com:office:office" xmlns:r="http://schemas.openxmlformats.org/officeDocument/2006/relationships" xmlns:m="http://schemas.openxmlformats.org/officeDocument/2006/math" xmlns:v="urn:schemas-microsoft-com:vml" xmlns:wp14="http://schemas.microsoft.com/office/word/2010/wordprocessingDrawing" xmlns:wp="http://schemas.openxmlformats.org/drawingml/2006/wordprocessingDrawing" xmlns:w10="urn:schemas-microsoft-com:office:word" xmlns:w="http://schemas.openxmlformats.org/wordprocessingml/2006/main" xmlns:w14="http://schemas.microsoft.com/office/word/2010/wordml" xmlns:w15="http://schemas.microsoft.com/office/word/2012/wordml" xmlns:w16se="http://schemas.microsoft.com/office/word/2015/wordml/symex" xmlns:wpg="http://schemas.microsoft.com/office/word/2010/wordprocessingGroup" xmlns:wpi="http://schemas.microsoft.com/office/word/2010/wordprocessingInk" xmlns:wne="http://schemas.microsoft.com/office/word/2006/wordml" xmlns:wps="http://schemas.microsoft.com/office/word/2010/wordprocessingShape" mc:Ignorable="w14 w15 w16se wp14">
+<w:footnotes xmlns:wpc="http://schemas.microsoft.com/office/word/2010/wordprocessingCanvas" xmlns:cx="http://schemas.microsoft.com/office/drawing/2014/chartex" xmlns:cx1="http://schemas.microsoft.com/office/drawing/2015/9/8/chartex" xmlns:cx2="http://schemas.microsoft.com/office/drawing/2015/10/21/chartex" xmlns:cx3="http://schemas.microsoft.com/office/drawing/2016/5/9/chartex" xmlns:cx4="http://schemas.microsoft.com/office/drawing/2016/5/10/chartex" xmlns:cx5="http://schemas.microsoft.com/office/drawing/2016/5/11/chartex" xmlns:cx6="http://schemas.microsoft.com/office/drawing/2016/5/12/chartex" xmlns:cx7="http://schemas.microsoft.com/office/drawing/2016/5/13/chartex" xmlns:cx8="http://schemas.microsoft.com/office/drawing/2016/5/14/chartex" xmlns:mc="http://schemas.openxmlformats.org/markup-compatibility/2006" xmlns:aink="http://schemas.microsoft.com/office/drawing/2016/ink" xmlns:am3d="http://schemas.microsoft.com/office/drawing/2017/model3d" xmlns:o="urn:schemas-microsoft-com:office:office" xmlns:r="http://schemas.openxmlformats.org/officeDocument/2006/relationships" xmlns:m="http://schemas.openxmlformats.org/officeDocument/2006/math" xmlns:v="urn:schemas-microsoft-com:vml" xmlns:wp14="http://schemas.microsoft.com/office/word/2010/wordprocessingDrawing" xmlns:wp="http://schemas.openxmlformats.org/drawingml/2006/wordprocessingDrawing" xmlns:w10="urn:schemas-microsoft-com:office:word" xmlns:w="http://schemas.openxmlformats.org/wordprocessingml/2006/main" xmlns:w14="http://schemas.microsoft.com/office/word/2010/wordml" xmlns:w15="http://schemas.microsoft.com/office/word/2012/wordml" xmlns:w16cid="http://schemas.microsoft.com/office/word/2016/wordml/cid" xmlns:w16se="http://schemas.microsoft.com/office/word/2015/wordml/symex" xmlns:wpg="http://schemas.microsoft.com/office/word/2010/wordprocessingGroup" xmlns:wpi="http://schemas.microsoft.com/office/word/2010/wordprocessingInk" xmlns:wne="http://schemas.microsoft.com/office/word/2006/wordml" xmlns:wps="http://schemas.microsoft.com/office/word/2010/wordprocessingShape" mc:Ignorable="w14 w15 w16se w16cid wp14">
   <w:footnote w:type="separator" w:id="-1">
     <w:p>
       <w:r>
@@ -3295,7 +3485,7 @@
 </file>
 
 <file path=word/header1.xml><?xml version="1.0" encoding="utf-8"?>
-<w:hdr xmlns:wpc="http://schemas.microsoft.com/office/word/2010/wordprocessingCanvas" xmlns:cx="http://schemas.microsoft.com/office/drawing/2014/chartex" xmlns:cx1="http://schemas.microsoft.com/office/drawing/2015/9/8/chartex" xmlns:cx2="http://schemas.microsoft.com/office/drawing/2015/10/21/chartex" xmlns:cx3="http://schemas.microsoft.com/office/drawing/2016/5/9/chartex" xmlns:cx4="http://schemas.microsoft.com/office/drawing/2016/5/10/chartex" xmlns:cx5="http://schemas.microsoft.com/office/drawing/2016/5/11/chartex" xmlns:mc="http://schemas.openxmlformats.org/markup-compatibility/2006" xmlns:o="urn:schemas-microsoft-com:office:office" xmlns:r="http://schemas.openxmlformats.org/officeDocument/2006/relationships" xmlns:m="http://schemas.openxmlformats.org/officeDocument/2006/math" xmlns:v="urn:schemas-microsoft-com:vml" xmlns:wp14="http://schemas.microsoft.com/office/word/2010/wordprocessingDrawing" xmlns:wp="http://schemas.openxmlformats.org/drawingml/2006/wordprocessingDrawing" xmlns:w10="urn:schemas-microsoft-com:office:word" xmlns:w="http://schemas.openxmlformats.org/wordprocessingml/2006/main" xmlns:w14="http://schemas.microsoft.com/office/word/2010/wordml" xmlns:w15="http://schemas.microsoft.com/office/word/2012/wordml" xmlns:w16se="http://schemas.microsoft.com/office/word/2015/wordml/symex" xmlns:wpg="http://schemas.microsoft.com/office/word/2010/wordprocessingGroup" xmlns:wpi="http://schemas.microsoft.com/office/word/2010/wordprocessingInk" xmlns:wne="http://schemas.microsoft.com/office/word/2006/wordml" xmlns:wps="http://schemas.microsoft.com/office/word/2010/wordprocessingShape" mc:Ignorable="w14 w15 w16se wp14">
+<w:hdr xmlns:wpc="http://schemas.microsoft.com/office/word/2010/wordprocessingCanvas" xmlns:cx="http://schemas.microsoft.com/office/drawing/2014/chartex" xmlns:cx1="http://schemas.microsoft.com/office/drawing/2015/9/8/chartex" xmlns:cx2="http://schemas.microsoft.com/office/drawing/2015/10/21/chartex" xmlns:cx3="http://schemas.microsoft.com/office/drawing/2016/5/9/chartex" xmlns:cx4="http://schemas.microsoft.com/office/drawing/2016/5/10/chartex" xmlns:cx5="http://schemas.microsoft.com/office/drawing/2016/5/11/chartex" xmlns:cx6="http://schemas.microsoft.com/office/drawing/2016/5/12/chartex" xmlns:cx7="http://schemas.microsoft.com/office/drawing/2016/5/13/chartex" xmlns:cx8="http://schemas.microsoft.com/office/drawing/2016/5/14/chartex" xmlns:mc="http://schemas.openxmlformats.org/markup-compatibility/2006" xmlns:aink="http://schemas.microsoft.com/office/drawing/2016/ink" xmlns:am3d="http://schemas.microsoft.com/office/drawing/2017/model3d" xmlns:o="urn:schemas-microsoft-com:office:office" xmlns:r="http://schemas.openxmlformats.org/officeDocument/2006/relationships" xmlns:m="http://schemas.openxmlformats.org/officeDocument/2006/math" xmlns:v="urn:schemas-microsoft-com:vml" xmlns:wp14="http://schemas.microsoft.com/office/word/2010/wordprocessingDrawing" xmlns:wp="http://schemas.openxmlformats.org/drawingml/2006/wordprocessingDrawing" xmlns:w10="urn:schemas-microsoft-com:office:word" xmlns:w="http://schemas.openxmlformats.org/wordprocessingml/2006/main" xmlns:w14="http://schemas.microsoft.com/office/word/2010/wordml" xmlns:w15="http://schemas.microsoft.com/office/word/2012/wordml" xmlns:w16cid="http://schemas.microsoft.com/office/word/2016/wordml/cid" xmlns:w16se="http://schemas.microsoft.com/office/word/2015/wordml/symex" xmlns:wpg="http://schemas.microsoft.com/office/word/2010/wordprocessingGroup" xmlns:wpi="http://schemas.microsoft.com/office/word/2010/wordprocessingInk" xmlns:wne="http://schemas.microsoft.com/office/word/2006/wordml" xmlns:wps="http://schemas.microsoft.com/office/word/2010/wordprocessingShape" mc:Ignorable="w14 w15 w16se w16cid wp14">
   <w:p>
     <w:pPr>
       <w:pStyle w:val="Header"/>
@@ -3332,7 +3522,7 @@
 </file>
 
 <file path=word/numbering.xml><?xml version="1.0" encoding="utf-8"?>
-<w:numbering xmlns:wpc="http://schemas.microsoft.com/office/word/2010/wordprocessingCanvas" xmlns:cx="http://schemas.microsoft.com/office/drawing/2014/chartex" xmlns:cx1="http://schemas.microsoft.com/office/drawing/2015/9/8/chartex" xmlns:cx2="http://schemas.microsoft.com/office/drawing/2015/10/21/chartex" xmlns:cx3="http://schemas.microsoft.com/office/drawing/2016/5/9/chartex" xmlns:cx4="http://schemas.microsoft.com/office/drawing/2016/5/10/chartex" xmlns:cx5="http://schemas.microsoft.com/office/drawing/2016/5/11/chartex" xmlns:mc="http://schemas.openxmlformats.org/markup-compatibility/2006" xmlns:o="urn:schemas-microsoft-com:office:office" xmlns:r="http://schemas.openxmlformats.org/officeDocument/2006/relationships" xmlns:m="http://schemas.openxmlformats.org/officeDocument/2006/math" xmlns:v="urn:schemas-microsoft-com:vml" xmlns:wp14="http://schemas.microsoft.com/office/word/2010/wordprocessingDrawing" xmlns:wp="http://schemas.openxmlformats.org/drawingml/2006/wordprocessingDrawing" xmlns:w10="urn:schemas-microsoft-com:office:word" xmlns:w="http://schemas.openxmlformats.org/wordprocessingml/2006/main" xmlns:w14="http://schemas.microsoft.com/office/word/2010/wordml" xmlns:w15="http://schemas.microsoft.com/office/word/2012/wordml" xmlns:w16se="http://schemas.microsoft.com/office/word/2015/wordml/symex" xmlns:wpg="http://schemas.microsoft.com/office/word/2010/wordprocessingGroup" xmlns:wpi="http://schemas.microsoft.com/office/word/2010/wordprocessingInk" xmlns:wne="http://schemas.microsoft.com/office/word/2006/wordml" xmlns:wps="http://schemas.microsoft.com/office/word/2010/wordprocessingShape" mc:Ignorable="w14 w15 w16se wp14">
+<w:numbering xmlns:wpc="http://schemas.microsoft.com/office/word/2010/wordprocessingCanvas" xmlns:cx="http://schemas.microsoft.com/office/drawing/2014/chartex" xmlns:cx1="http://schemas.microsoft.com/office/drawing/2015/9/8/chartex" xmlns:cx2="http://schemas.microsoft.com/office/drawing/2015/10/21/chartex" xmlns:cx3="http://schemas.microsoft.com/office/drawing/2016/5/9/chartex" xmlns:cx4="http://schemas.microsoft.com/office/drawing/2016/5/10/chartex" xmlns:cx5="http://schemas.microsoft.com/office/drawing/2016/5/11/chartex" xmlns:cx6="http://schemas.microsoft.com/office/drawing/2016/5/12/chartex" xmlns:cx7="http://schemas.microsoft.com/office/drawing/2016/5/13/chartex" xmlns:cx8="http://schemas.microsoft.com/office/drawing/2016/5/14/chartex" xmlns:mc="http://schemas.openxmlformats.org/markup-compatibility/2006" xmlns:aink="http://schemas.microsoft.com/office/drawing/2016/ink" xmlns:am3d="http://schemas.microsoft.com/office/drawing/2017/model3d" xmlns:o="urn:schemas-microsoft-com:office:office" xmlns:r="http://schemas.openxmlformats.org/officeDocument/2006/relationships" xmlns:m="http://schemas.openxmlformats.org/officeDocument/2006/math" xmlns:v="urn:schemas-microsoft-com:vml" xmlns:wp14="http://schemas.microsoft.com/office/word/2010/wordprocessingDrawing" xmlns:wp="http://schemas.openxmlformats.org/drawingml/2006/wordprocessingDrawing" xmlns:w10="urn:schemas-microsoft-com:office:word" xmlns:w="http://schemas.openxmlformats.org/wordprocessingml/2006/main" xmlns:w14="http://schemas.microsoft.com/office/word/2010/wordml" xmlns:w15="http://schemas.microsoft.com/office/word/2012/wordml" xmlns:w16cid="http://schemas.microsoft.com/office/word/2016/wordml/cid" xmlns:w16se="http://schemas.microsoft.com/office/word/2015/wordml/symex" xmlns:wpg="http://schemas.microsoft.com/office/word/2010/wordprocessingGroup" xmlns:wpi="http://schemas.microsoft.com/office/word/2010/wordprocessingInk" xmlns:wne="http://schemas.microsoft.com/office/word/2006/wordml" xmlns:wps="http://schemas.microsoft.com/office/word/2010/wordprocessingShape" mc:Ignorable="w14 w15 w16se w16cid wp14">
   <w:abstractNum w:abstractNumId="0" w15:restartNumberingAfterBreak="0">
     <w:nsid w:val="029C39F2"/>
     <w:multiLevelType w:val="hybridMultilevel"/>
@@ -4949,7 +5139,7 @@
 </file>
 
 <file path=word/styles.xml><?xml version="1.0" encoding="utf-8"?>
-<w:styles xmlns:mc="http://schemas.openxmlformats.org/markup-compatibility/2006" xmlns:r="http://schemas.openxmlformats.org/officeDocument/2006/relationships" xmlns:w="http://schemas.openxmlformats.org/wordprocessingml/2006/main" xmlns:w14="http://schemas.microsoft.com/office/word/2010/wordml" xmlns:w15="http://schemas.microsoft.com/office/word/2012/wordml" xmlns:w16se="http://schemas.microsoft.com/office/word/2015/wordml/symex" mc:Ignorable="w14 w15 w16se">
+<w:styles xmlns:mc="http://schemas.openxmlformats.org/markup-compatibility/2006" xmlns:r="http://schemas.openxmlformats.org/officeDocument/2006/relationships" xmlns:w="http://schemas.openxmlformats.org/wordprocessingml/2006/main" xmlns:w14="http://schemas.microsoft.com/office/word/2010/wordml" xmlns:w15="http://schemas.microsoft.com/office/word/2012/wordml" xmlns:w16cid="http://schemas.microsoft.com/office/word/2016/wordml/cid" xmlns:w16se="http://schemas.microsoft.com/office/word/2015/wordml/symex" mc:Ignorable="w14 w15 w16se w16cid">
   <w:docDefaults>
     <w:rPrDefault>
       <w:rPr>
@@ -4965,7 +5155,7 @@
       </w:pPr>
     </w:pPrDefault>
   </w:docDefaults>
-  <w:latentStyles w:defLockedState="0" w:defUIPriority="99" w:defSemiHidden="0" w:defUnhideWhenUsed="0" w:defQFormat="0" w:count="374">
+  <w:latentStyles w:defLockedState="0" w:defUIPriority="99" w:defSemiHidden="0" w:defUnhideWhenUsed="0" w:defQFormat="0" w:count="377">
     <w:lsdException w:name="Normal" w:uiPriority="0" w:qFormat="1"/>
     <w:lsdException w:name="heading 1" w:uiPriority="9" w:qFormat="1"/>
     <w:lsdException w:name="heading 2" w:semiHidden="1" w:uiPriority="9" w:unhideWhenUsed="1" w:qFormat="1"/>
@@ -5338,6 +5528,9 @@
     <w:lsdException w:name="Mention" w:semiHidden="1" w:unhideWhenUsed="1"/>
     <w:lsdException w:name="Smart Hyperlink" w:semiHidden="1" w:unhideWhenUsed="1"/>
     <w:lsdException w:name="Hashtag" w:semiHidden="1" w:unhideWhenUsed="1"/>
+    <w:lsdException w:name="Unresolved Mention" w:semiHidden="1" w:unhideWhenUsed="1"/>
+    <w:lsdException w:name="Smart Link" w:semiHidden="1" w:unhideWhenUsed="1"/>
+    <w:lsdException w:name="Smart Link Error" w:semiHidden="1" w:unhideWhenUsed="1"/>
   </w:latentStyles>
   <w:style w:type="paragraph" w:default="1" w:styleId="Normal">
     <w:name w:val="Normal"/>
@@ -6148,7 +6341,7 @@
 </file>
 
 <file path=word/glossary/document.xml><?xml version="1.0" encoding="utf-8"?>
-<w:glossaryDocument xmlns:wpc="http://schemas.microsoft.com/office/word/2010/wordprocessingCanvas" xmlns:cx="http://schemas.microsoft.com/office/drawing/2014/chartex" xmlns:cx1="http://schemas.microsoft.com/office/drawing/2015/9/8/chartex" xmlns:cx2="http://schemas.microsoft.com/office/drawing/2015/10/21/chartex" xmlns:cx3="http://schemas.microsoft.com/office/drawing/2016/5/9/chartex" xmlns:cx4="http://schemas.microsoft.com/office/drawing/2016/5/10/chartex" xmlns:cx5="http://schemas.microsoft.com/office/drawing/2016/5/11/chartex" xmlns:mc="http://schemas.openxmlformats.org/markup-compatibility/2006" xmlns:o="urn:schemas-microsoft-com:office:office" xmlns:r="http://schemas.openxmlformats.org/officeDocument/2006/relationships" xmlns:m="http://schemas.openxmlformats.org/officeDocument/2006/math" xmlns:v="urn:schemas-microsoft-com:vml" xmlns:wp14="http://schemas.microsoft.com/office/word/2010/wordprocessingDrawing" xmlns:wp="http://schemas.openxmlformats.org/drawingml/2006/wordprocessingDrawing" xmlns:w10="urn:schemas-microsoft-com:office:word" xmlns:w="http://schemas.openxmlformats.org/wordprocessingml/2006/main" xmlns:w14="http://schemas.microsoft.com/office/word/2010/wordml" xmlns:w15="http://schemas.microsoft.com/office/word/2012/wordml" xmlns:w16se="http://schemas.microsoft.com/office/word/2015/wordml/symex" xmlns:wpg="http://schemas.microsoft.com/office/word/2010/wordprocessingGroup" xmlns:wpi="http://schemas.microsoft.com/office/word/2010/wordprocessingInk" xmlns:wne="http://schemas.microsoft.com/office/word/2006/wordml" xmlns:wps="http://schemas.microsoft.com/office/word/2010/wordprocessingShape" mc:Ignorable="w14 w15 w16se wp14">
+<w:glossaryDocument xmlns:wpc="http://schemas.microsoft.com/office/word/2010/wordprocessingCanvas" xmlns:cx="http://schemas.microsoft.com/office/drawing/2014/chartex" xmlns:cx1="http://schemas.microsoft.com/office/drawing/2015/9/8/chartex" xmlns:cx2="http://schemas.microsoft.com/office/drawing/2015/10/21/chartex" xmlns:cx3="http://schemas.microsoft.com/office/drawing/2016/5/9/chartex" xmlns:cx4="http://schemas.microsoft.com/office/drawing/2016/5/10/chartex" xmlns:cx5="http://schemas.microsoft.com/office/drawing/2016/5/11/chartex" xmlns:cx6="http://schemas.microsoft.com/office/drawing/2016/5/12/chartex" xmlns:cx7="http://schemas.microsoft.com/office/drawing/2016/5/13/chartex" xmlns:cx8="http://schemas.microsoft.com/office/drawing/2016/5/14/chartex" xmlns:mc="http://schemas.openxmlformats.org/markup-compatibility/2006" xmlns:aink="http://schemas.microsoft.com/office/drawing/2016/ink" xmlns:am3d="http://schemas.microsoft.com/office/drawing/2017/model3d" xmlns:o="urn:schemas-microsoft-com:office:office" xmlns:r="http://schemas.openxmlformats.org/officeDocument/2006/relationships" xmlns:m="http://schemas.openxmlformats.org/officeDocument/2006/math" xmlns:v="urn:schemas-microsoft-com:vml" xmlns:wp14="http://schemas.microsoft.com/office/word/2010/wordprocessingDrawing" xmlns:wp="http://schemas.openxmlformats.org/drawingml/2006/wordprocessingDrawing" xmlns:w10="urn:schemas-microsoft-com:office:word" xmlns:w="http://schemas.openxmlformats.org/wordprocessingml/2006/main" xmlns:w14="http://schemas.microsoft.com/office/word/2010/wordml" xmlns:w15="http://schemas.microsoft.com/office/word/2012/wordml" xmlns:w16cid="http://schemas.microsoft.com/office/word/2016/wordml/cid" xmlns:w16se="http://schemas.microsoft.com/office/word/2015/wordml/symex" xmlns:wpg="http://schemas.microsoft.com/office/word/2010/wordprocessingGroup" xmlns:wpi="http://schemas.microsoft.com/office/word/2010/wordprocessingInk" xmlns:wne="http://schemas.microsoft.com/office/word/2006/wordml" xmlns:wps="http://schemas.microsoft.com/office/word/2010/wordprocessingShape" mc:Ignorable="w14 w15 w16se w16cid wp14">
   <w:docParts>
     <w:docPart>
       <w:docPartPr>
@@ -6233,7 +6426,7 @@
 </file>
 
 <file path=word/glossary/fontTable.xml><?xml version="1.0" encoding="utf-8"?>
-<w:fonts xmlns:mc="http://schemas.openxmlformats.org/markup-compatibility/2006" xmlns:r="http://schemas.openxmlformats.org/officeDocument/2006/relationships" xmlns:w="http://schemas.openxmlformats.org/wordprocessingml/2006/main" xmlns:w14="http://schemas.microsoft.com/office/word/2010/wordml" xmlns:w15="http://schemas.microsoft.com/office/word/2012/wordml" xmlns:w16se="http://schemas.microsoft.com/office/word/2015/wordml/symex" mc:Ignorable="w14 w15 w16se">
+<w:fonts xmlns:mc="http://schemas.openxmlformats.org/markup-compatibility/2006" xmlns:r="http://schemas.openxmlformats.org/officeDocument/2006/relationships" xmlns:w="http://schemas.openxmlformats.org/wordprocessingml/2006/main" xmlns:w14="http://schemas.microsoft.com/office/word/2010/wordml" xmlns:w15="http://schemas.microsoft.com/office/word/2012/wordml" xmlns:w16cid="http://schemas.microsoft.com/office/word/2016/wordml/cid" xmlns:w16se="http://schemas.microsoft.com/office/word/2015/wordml/symex" mc:Ignorable="w14 w15 w16se w16cid">
   <w:font w:name="Symbol">
     <w:panose1 w:val="05050102010706020507"/>
     <w:charset w:val="02"/>
@@ -6267,7 +6460,7 @@
     <w:charset w:val="00"/>
     <w:family w:val="swiss"/>
     <w:pitch w:val="variable"/>
-    <w:sig w:usb0="E0002EFF" w:usb1="C000247B" w:usb2="00000009" w:usb3="00000000" w:csb0="000001FF" w:csb1="00000000"/>
+    <w:sig w:usb0="E0002AFF" w:usb1="C000247B" w:usb2="00000009" w:usb3="00000000" w:csb0="000001FF" w:csb1="00000000"/>
   </w:font>
   <w:font w:name="Calibri Light">
     <w:panose1 w:val="020F0302020204030204"/>
@@ -6287,7 +6480,7 @@
 </file>
 
 <file path=word/glossary/settings.xml><?xml version="1.0" encoding="utf-8"?>
-<w:settings xmlns:mc="http://schemas.openxmlformats.org/markup-compatibility/2006" xmlns:o="urn:schemas-microsoft-com:office:office" xmlns:r="http://schemas.openxmlformats.org/officeDocument/2006/relationships" xmlns:m="http://schemas.openxmlformats.org/officeDocument/2006/math" xmlns:v="urn:schemas-microsoft-com:vml" xmlns:w10="urn:schemas-microsoft-com:office:word" xmlns:w="http://schemas.openxmlformats.org/wordprocessingml/2006/main" xmlns:w14="http://schemas.microsoft.com/office/word/2010/wordml" xmlns:w15="http://schemas.microsoft.com/office/word/2012/wordml" xmlns:w16se="http://schemas.microsoft.com/office/word/2015/wordml/symex" xmlns:sl="http://schemas.openxmlformats.org/schemaLibrary/2006/main" mc:Ignorable="w14 w15 w16se">
+<w:settings xmlns:mc="http://schemas.openxmlformats.org/markup-compatibility/2006" xmlns:o="urn:schemas-microsoft-com:office:office" xmlns:r="http://schemas.openxmlformats.org/officeDocument/2006/relationships" xmlns:m="http://schemas.openxmlformats.org/officeDocument/2006/math" xmlns:v="urn:schemas-microsoft-com:vml" xmlns:w10="urn:schemas-microsoft-com:office:word" xmlns:w="http://schemas.openxmlformats.org/wordprocessingml/2006/main" xmlns:w14="http://schemas.microsoft.com/office/word/2010/wordml" xmlns:w15="http://schemas.microsoft.com/office/word/2012/wordml" xmlns:w16cid="http://schemas.microsoft.com/office/word/2016/wordml/cid" xmlns:w16se="http://schemas.microsoft.com/office/word/2015/wordml/symex" xmlns:sl="http://schemas.openxmlformats.org/schemaLibrary/2006/main" mc:Ignorable="w14 w15 w16se w16cid">
   <w:view w:val="normal"/>
   <w:defaultTabStop w:val="720"/>
   <w:characterSpacingControl w:val="doNotCompress"/>
@@ -6298,6 +6491,7 @@
     <w:compatSetting w:name="enableOpenTypeFeatures" w:uri="http://schemas.microsoft.com/office/word" w:val="1"/>
     <w:compatSetting w:name="doNotFlipMirrorIndents" w:uri="http://schemas.microsoft.com/office/word" w:val="1"/>
     <w:compatSetting w:name="differentiateMultirowTableHeaders" w:uri="http://schemas.microsoft.com/office/word" w:val="1"/>
+    <w:compatSetting w:name="useWord2013TrackBottomHyphenation" w:uri="http://schemas.microsoft.com/office/word" w:val="1"/>
   </w:compat>
   <w:rsids>
     <w:rsidRoot w:val="002C5857"/>
@@ -6307,6 +6501,7 @@
     <w:rsid w:val="005E0E75"/>
     <w:rsid w:val="0060243E"/>
     <w:rsid w:val="00C03949"/>
+    <w:rsid w:val="00C603D6"/>
   </w:rsids>
   <m:mathPr>
     <m:mathFont m:val="Cambria Math"/>
@@ -6330,7 +6525,7 @@
 </file>
 
 <file path=word/glossary/styles.xml><?xml version="1.0" encoding="utf-8"?>
-<w:styles xmlns:mc="http://schemas.openxmlformats.org/markup-compatibility/2006" xmlns:r="http://schemas.openxmlformats.org/officeDocument/2006/relationships" xmlns:w="http://schemas.openxmlformats.org/wordprocessingml/2006/main" xmlns:w14="http://schemas.microsoft.com/office/word/2010/wordml" xmlns:w15="http://schemas.microsoft.com/office/word/2012/wordml" xmlns:w16se="http://schemas.microsoft.com/office/word/2015/wordml/symex" mc:Ignorable="w14 w15 w16se">
+<w:styles xmlns:mc="http://schemas.openxmlformats.org/markup-compatibility/2006" xmlns:r="http://schemas.openxmlformats.org/officeDocument/2006/relationships" xmlns:w="http://schemas.openxmlformats.org/wordprocessingml/2006/main" xmlns:w14="http://schemas.microsoft.com/office/word/2010/wordml" xmlns:w15="http://schemas.microsoft.com/office/word/2012/wordml" xmlns:w16cid="http://schemas.microsoft.com/office/word/2016/wordml/cid" xmlns:w16se="http://schemas.microsoft.com/office/word/2015/wordml/symex" mc:Ignorable="w14 w15 w16se w16cid">
   <w:docDefaults>
     <w:rPrDefault>
       <w:rPr>
@@ -6346,7 +6541,7 @@
       </w:pPr>
     </w:pPrDefault>
   </w:docDefaults>
-  <w:latentStyles w:defLockedState="0" w:defUIPriority="99" w:defSemiHidden="0" w:defUnhideWhenUsed="0" w:defQFormat="0" w:count="374">
+  <w:latentStyles w:defLockedState="0" w:defUIPriority="99" w:defSemiHidden="0" w:defUnhideWhenUsed="0" w:defQFormat="0" w:count="377">
     <w:lsdException w:name="Normal" w:uiPriority="0" w:qFormat="1"/>
     <w:lsdException w:name="heading 1" w:uiPriority="9" w:qFormat="1"/>
     <w:lsdException w:name="heading 2" w:semiHidden="1" w:uiPriority="9" w:unhideWhenUsed="1" w:qFormat="1"/>
@@ -6719,6 +6914,9 @@
     <w:lsdException w:name="Mention" w:semiHidden="1" w:unhideWhenUsed="1"/>
     <w:lsdException w:name="Smart Hyperlink" w:semiHidden="1" w:unhideWhenUsed="1"/>
     <w:lsdException w:name="Hashtag" w:semiHidden="1" w:unhideWhenUsed="1"/>
+    <w:lsdException w:name="Unresolved Mention" w:semiHidden="1" w:unhideWhenUsed="1"/>
+    <w:lsdException w:name="Smart Link" w:semiHidden="1" w:unhideWhenUsed="1"/>
+    <w:lsdException w:name="Smart Link Error" w:semiHidden="1" w:unhideWhenUsed="1"/>
   </w:latentStyles>
   <w:style w:type="paragraph" w:default="1" w:styleId="Normal">
     <w:name w:val="Normal"/>
@@ -6777,7 +6975,7 @@
 </file>
 
 <file path=word/glossary/webSettings.xml><?xml version="1.0" encoding="utf-8"?>
-<w:webSettings xmlns:mc="http://schemas.openxmlformats.org/markup-compatibility/2006" xmlns:r="http://schemas.openxmlformats.org/officeDocument/2006/relationships" xmlns:w="http://schemas.openxmlformats.org/wordprocessingml/2006/main" xmlns:w14="http://schemas.microsoft.com/office/word/2010/wordml" xmlns:w15="http://schemas.microsoft.com/office/word/2012/wordml" xmlns:w16se="http://schemas.microsoft.com/office/word/2015/wordml/symex" mc:Ignorable="w14 w15 w16se">
+<w:webSettings xmlns:mc="http://schemas.openxmlformats.org/markup-compatibility/2006" xmlns:r="http://schemas.openxmlformats.org/officeDocument/2006/relationships" xmlns:w="http://schemas.openxmlformats.org/wordprocessingml/2006/main" xmlns:w14="http://schemas.microsoft.com/office/word/2010/wordml" xmlns:w15="http://schemas.microsoft.com/office/word/2012/wordml" xmlns:w16cid="http://schemas.microsoft.com/office/word/2016/wordml/cid" xmlns:w16se="http://schemas.microsoft.com/office/word/2015/wordml/symex" mc:Ignorable="w14 w15 w16se w16cid">
   <w:optimizeForBrowser/>
   <w:allowPNG/>
 </w:webSettings>
@@ -7083,7 +7281,7 @@
 </file>
 
 <file path=customXml/itemProps1.xml><?xml version="1.0" encoding="utf-8"?>
-<ds:datastoreItem xmlns:ds="http://schemas.openxmlformats.org/officeDocument/2006/customXml" ds:itemID="{DBA4FA7F-1E8D-4B88-9964-87EBCFD958FF}">
+<ds:datastoreItem xmlns:ds="http://schemas.openxmlformats.org/officeDocument/2006/customXml" ds:itemID="{6A76D831-745C-4D93-93D1-1D3BACC87E92}">
   <ds:schemaRefs>
     <ds:schemaRef ds:uri="http://schemas.openxmlformats.org/officeDocument/2006/bibliography"/>
   </ds:schemaRefs>

</xml_diff>